<commit_message>
16520323 Workshop 7 submit
</commit_message>
<xml_diff>
--- a/workshop/WS07/16520323_Workshop 7.docx
+++ b/workshop/WS07/16520323_Workshop 7.docx
@@ -2715,12 +2715,10 @@
         <w:t>(</w:t>
       </w:r>
       <w:proofErr w:type="spellStart"/>
-      <w:proofErr w:type="gramStart"/>
       <w:r>
         <w:t>t,C</w:t>
       </w:r>
       <w:proofErr w:type="spellEnd"/>
-      <w:proofErr w:type="gramEnd"/>
       <w:r>
         <w:t xml:space="preserve">) = </w:t>
       </w:r>
@@ -4345,17 +4343,8 @@
       <w:r>
         <w:t xml:space="preserve"> </w:t>
       </w:r>
-      <w:r>
-        <w:rPr>
-          <w:color w:val="24292E"/>
-          <w:sz w:val="24"/>
-          <w:szCs w:val="24"/>
-        </w:rPr>
-        <w:t>normalized</w:t>
-      </w:r>
-      <w:r>
-        <w:t xml:space="preserve"> </w:t>
-      </w:r>
+      <w:bookmarkStart w:id="3" w:name="_GoBack"/>
+      <w:bookmarkEnd w:id="3"/>
       <w:proofErr w:type="spellStart"/>
       <w:r>
         <w:t>tf-idf</w:t>
@@ -14750,25 +14739,7 @@
           <w:sz w:val="24"/>
           <w:szCs w:val="24"/>
         </w:rPr>
-        <w:t>d(v</w:t>
-      </w:r>
-      <w:proofErr w:type="gramStart"/>
-      <w:r>
-        <w:rPr>
-          <w:color w:val="24292E"/>
-          <w:sz w:val="24"/>
-          <w:szCs w:val="24"/>
-        </w:rPr>
-        <w:t>1,v</w:t>
-      </w:r>
-      <w:proofErr w:type="gramEnd"/>
-      <w:r>
-        <w:rPr>
-          <w:color w:val="24292E"/>
-          <w:sz w:val="24"/>
-          <w:szCs w:val="24"/>
-        </w:rPr>
-        <w:t>2)</w:t>
+        <w:t>d(v1,v2)</w:t>
       </w:r>
       <w:r>
         <w:rPr>
@@ -15025,18 +14996,8 @@
           <w:sz w:val="24"/>
           <w:szCs w:val="24"/>
         </w:rPr>
-        <w:t>d(v</w:t>
+        <w:t>d(v1,v</w:t>
       </w:r>
-      <w:proofErr w:type="gramStart"/>
-      <w:r>
-        <w:rPr>
-          <w:color w:val="24292E"/>
-          <w:sz w:val="24"/>
-          <w:szCs w:val="24"/>
-        </w:rPr>
-        <w:t>1,v</w:t>
-      </w:r>
-      <w:proofErr w:type="gramEnd"/>
       <w:r>
         <w:rPr>
           <w:color w:val="24292E"/>
@@ -15308,18 +15269,8 @@
           <w:sz w:val="24"/>
           <w:szCs w:val="24"/>
         </w:rPr>
-        <w:t>d(v</w:t>
+        <w:t>d(v1,v</w:t>
       </w:r>
-      <w:proofErr w:type="gramStart"/>
-      <w:r>
-        <w:rPr>
-          <w:color w:val="24292E"/>
-          <w:sz w:val="24"/>
-          <w:szCs w:val="24"/>
-        </w:rPr>
-        <w:t>1,v</w:t>
-      </w:r>
-      <w:proofErr w:type="gramEnd"/>
       <w:r>
         <w:rPr>
           <w:color w:val="24292E"/>
@@ -15593,7 +15544,6 @@
         </w:rPr>
         <w:t>d(v</w:t>
       </w:r>
-      <w:proofErr w:type="gramStart"/>
       <w:r>
         <w:rPr>
           <w:color w:val="24292E"/>
@@ -15610,7 +15560,6 @@
         </w:rPr>
         <w:t>,v</w:t>
       </w:r>
-      <w:proofErr w:type="gramEnd"/>
       <w:r>
         <w:rPr>
           <w:color w:val="24292E"/>
@@ -15884,7 +15833,6 @@
         </w:rPr>
         <w:t>d(v</w:t>
       </w:r>
-      <w:proofErr w:type="gramStart"/>
       <w:r>
         <w:rPr>
           <w:color w:val="24292E"/>
@@ -15901,7 +15849,6 @@
         </w:rPr>
         <w:t>,v</w:t>
       </w:r>
-      <w:proofErr w:type="gramEnd"/>
       <w:r>
         <w:rPr>
           <w:color w:val="24292E"/>
@@ -16175,7 +16122,6 @@
         </w:rPr>
         <w:t>d(v</w:t>
       </w:r>
-      <w:proofErr w:type="gramStart"/>
       <w:r>
         <w:rPr>
           <w:color w:val="24292E"/>
@@ -16192,7 +16138,6 @@
         </w:rPr>
         <w:t>,v</w:t>
       </w:r>
-      <w:proofErr w:type="gramEnd"/>
       <w:r>
         <w:rPr>
           <w:color w:val="24292E"/>
@@ -16505,17 +16450,7 @@
           <w:sz w:val="24"/>
           <w:szCs w:val="24"/>
         </w:rPr>
-        <w:t>Closest pairs:</w:t>
-      </w:r>
-      <w:bookmarkStart w:id="3" w:name="_GoBack"/>
-      <w:bookmarkEnd w:id="3"/>
-      <w:r>
-        <w:rPr>
-          <w:color w:val="24292E"/>
-          <w:sz w:val="24"/>
-          <w:szCs w:val="24"/>
-        </w:rPr>
-        <w:t xml:space="preserve"> (banana, orange), (monkey, elephant)</w:t>
+        <w:t>Closest pairs: (banana, orange), (monkey, elephant)</w:t>
       </w:r>
     </w:p>
     <w:p>

</xml_diff>